<commit_message>
Organizing UI to handle large amounts of ROI's
</commit_message>
<xml_diff>
--- a/Docs/DockerDocs/DockerSetup.docx
+++ b/Docs/DockerDocs/DockerSetup.docx
@@ -1032,7 +1032,13 @@
         <w:t xml:space="preserve"> </w:t>
       </w:r>
       <w:r>
-        <w:t xml:space="preserve">Call the container </w:t>
+        <w:t xml:space="preserve">Call the </w:t>
+      </w:r>
+      <w:r>
+        <w:t>image</w:t>
+      </w:r>
+      <w:r>
+        <w:t xml:space="preserve"> </w:t>
       </w:r>
       <w:proofErr w:type="spellStart"/>
       <w:r>
@@ -1080,9 +1086,12 @@
       </w:r>
       <w:proofErr w:type="spellStart"/>
       <w:r>
-        <w:t>nases.</w:t>
+        <w:t>nases</w:t>
       </w:r>
       <w:proofErr w:type="spellEnd"/>
+      <w:r>
+        <w:t>.</w:t>
+      </w:r>
     </w:p>
     <w:p>
       <w:pPr>
@@ -1093,15 +1102,7 @@
         </w:numPr>
       </w:pPr>
       <w:r>
-        <w:t xml:space="preserve">Don’t do the Postgres </w:t>
-      </w:r>
-      <w:proofErr w:type="spellStart"/>
-      <w:r>
-        <w:t>DB</w:t>
-      </w:r>
-      <w:proofErr w:type="spellEnd"/>
-      <w:r>
-        <w:t xml:space="preserve"> initially</w:t>
+        <w:t>Don’t do the Postgres DB initially</w:t>
       </w:r>
       <w:r>
         <w:t>.</w:t>
@@ -1257,11 +1258,707 @@
       <w:r>
         <w:t>Docker file documentation</w:t>
       </w:r>
+    </w:p>
+    <w:p>
+      <w:proofErr w:type="spellStart"/>
+      <w:r>
+        <w:t>Forrests</w:t>
+      </w:r>
+      <w:proofErr w:type="spellEnd"/>
+      <w:r>
+        <w:t xml:space="preserve"> render-deploy is available at</w:t>
+      </w:r>
+    </w:p>
+    <w:p>
+      <w:pPr>
+        <w:rPr>
+          <w:color w:val="005DBA" w:themeColor="hyperlink"/>
+          <w:u w:val="single"/>
+        </w:rPr>
+      </w:pPr>
+      <w:hyperlink r:id="rId16" w:history="1">
+        <w:r>
+          <w:rPr>
+            <w:rStyle w:val="Hyperlink"/>
+          </w:rPr>
+          <w:t>https://</w:t>
+        </w:r>
+        <w:proofErr w:type="spellStart"/>
+        <w:r>
+          <w:rPr>
+            <w:rStyle w:val="Hyperlink"/>
+          </w:rPr>
+          <w:t>github.com</w:t>
+        </w:r>
+        <w:proofErr w:type="spellEnd"/>
+        <w:r>
+          <w:rPr>
+            <w:rStyle w:val="Hyperlink"/>
+          </w:rPr>
+          <w:t>/</w:t>
+        </w:r>
+        <w:proofErr w:type="spellStart"/>
+        <w:r>
+          <w:rPr>
+            <w:rStyle w:val="Hyperlink"/>
+          </w:rPr>
+          <w:t>fcollman</w:t>
+        </w:r>
+        <w:proofErr w:type="spellEnd"/>
+        <w:r>
+          <w:rPr>
+            <w:rStyle w:val="Hyperlink"/>
+          </w:rPr>
+          <w:t>/render-deploy</w:t>
+        </w:r>
+      </w:hyperlink>
+    </w:p>
+    <w:p>
+      <w:r>
+        <w:t xml:space="preserve">Run: </w:t>
+      </w:r>
+      <w:proofErr w:type="spellStart"/>
+      <w:r>
+        <w:t>docker</w:t>
+      </w:r>
+      <w:proofErr w:type="spellEnd"/>
+      <w:r>
+        <w:t xml:space="preserve">-compose up, or </w:t>
+      </w:r>
+      <w:proofErr w:type="spellStart"/>
+      <w:r>
+        <w:t>docker</w:t>
+      </w:r>
+      <w:proofErr w:type="spellEnd"/>
+      <w:r>
+        <w:t>-compose up -d</w:t>
+      </w:r>
       <w:bookmarkStart w:id="0" w:name="_GoBack"/>
       <w:bookmarkEnd w:id="0"/>
     </w:p>
-    <w:p/>
-    <w:p/>
+    <w:p>
+      <w:pPr>
+        <w:ind w:left="1440"/>
+      </w:pPr>
+      <w:r>
+        <w:rPr>
+          <w:rFonts w:ascii="Consolas" w:hAnsi="Consolas"/>
+          <w:sz w:val="16"/>
+          <w:szCs w:val="16"/>
+        </w:rPr>
+        <w:t>version: "2.0"</w:t>
+      </w:r>
+      <w:r>
+        <w:rPr>
+          <w:rFonts w:ascii="Consolas" w:hAnsi="Consolas"/>
+          <w:sz w:val="16"/>
+          <w:szCs w:val="16"/>
+        </w:rPr>
+        <w:br/>
+      </w:r>
+      <w:r>
+        <w:rPr>
+          <w:rFonts w:ascii="Consolas" w:hAnsi="Consolas"/>
+          <w:sz w:val="16"/>
+          <w:szCs w:val="16"/>
+        </w:rPr>
+        <w:t>services:</w:t>
+      </w:r>
+      <w:r>
+        <w:rPr>
+          <w:rFonts w:ascii="Consolas" w:hAnsi="Consolas"/>
+          <w:sz w:val="16"/>
+          <w:szCs w:val="16"/>
+        </w:rPr>
+        <w:br/>
+      </w:r>
+      <w:r>
+        <w:rPr>
+          <w:rFonts w:ascii="Consolas" w:hAnsi="Consolas"/>
+          <w:sz w:val="16"/>
+          <w:szCs w:val="16"/>
+        </w:rPr>
+        <w:t xml:space="preserve"> render:</w:t>
+      </w:r>
+      <w:r>
+        <w:rPr>
+          <w:rFonts w:ascii="Consolas" w:hAnsi="Consolas"/>
+          <w:sz w:val="16"/>
+          <w:szCs w:val="16"/>
+        </w:rPr>
+        <w:br/>
+      </w:r>
+      <w:r>
+        <w:rPr>
+          <w:rFonts w:ascii="Consolas" w:hAnsi="Consolas"/>
+          <w:sz w:val="16"/>
+          <w:szCs w:val="16"/>
+        </w:rPr>
+        <w:t xml:space="preserve">    image: fcollman/render-ws</w:t>
+      </w:r>
+      <w:r>
+        <w:rPr>
+          <w:rFonts w:ascii="Consolas" w:hAnsi="Consolas"/>
+          <w:sz w:val="16"/>
+          <w:szCs w:val="16"/>
+        </w:rPr>
+        <w:br/>
+      </w:r>
+      <w:r>
+        <w:rPr>
+          <w:rFonts w:ascii="Consolas" w:hAnsi="Consolas"/>
+          <w:sz w:val="16"/>
+          <w:szCs w:val="16"/>
+        </w:rPr>
+        <w:t xml:space="preserve">    links:</w:t>
+      </w:r>
+      <w:r>
+        <w:rPr>
+          <w:rFonts w:ascii="Consolas" w:hAnsi="Consolas"/>
+          <w:sz w:val="16"/>
+          <w:szCs w:val="16"/>
+        </w:rPr>
+        <w:br/>
+      </w:r>
+      <w:r>
+        <w:rPr>
+          <w:rFonts w:ascii="Consolas" w:hAnsi="Consolas"/>
+          <w:sz w:val="16"/>
+          <w:szCs w:val="16"/>
+        </w:rPr>
+        <w:t xml:space="preserve">        - mongo</w:t>
+      </w:r>
+      <w:r>
+        <w:rPr>
+          <w:rFonts w:ascii="Consolas" w:hAnsi="Consolas"/>
+          <w:sz w:val="16"/>
+          <w:szCs w:val="16"/>
+        </w:rPr>
+        <w:br/>
+      </w:r>
+      <w:r>
+        <w:rPr>
+          <w:rFonts w:ascii="Consolas" w:hAnsi="Consolas"/>
+          <w:sz w:val="16"/>
+          <w:szCs w:val="16"/>
+        </w:rPr>
+        <w:t xml:space="preserve">    ports:</w:t>
+      </w:r>
+      <w:r>
+        <w:rPr>
+          <w:rFonts w:ascii="Consolas" w:hAnsi="Consolas"/>
+          <w:sz w:val="16"/>
+          <w:szCs w:val="16"/>
+        </w:rPr>
+        <w:br/>
+      </w:r>
+      <w:r>
+        <w:rPr>
+          <w:rFonts w:ascii="Consolas" w:hAnsi="Consolas"/>
+          <w:sz w:val="16"/>
+          <w:szCs w:val="16"/>
+        </w:rPr>
+        <w:t xml:space="preserve">        - 8080:8080</w:t>
+      </w:r>
+      <w:r>
+        <w:rPr>
+          <w:rFonts w:ascii="Consolas" w:hAnsi="Consolas"/>
+          <w:sz w:val="16"/>
+          <w:szCs w:val="16"/>
+        </w:rPr>
+        <w:br/>
+      </w:r>
+      <w:r>
+        <w:rPr>
+          <w:rFonts w:ascii="Consolas" w:hAnsi="Consolas"/>
+          <w:sz w:val="16"/>
+          <w:szCs w:val="16"/>
+        </w:rPr>
+        <w:t xml:space="preserve">        - 80:8080</w:t>
+      </w:r>
+      <w:r>
+        <w:rPr>
+          <w:rFonts w:ascii="Consolas" w:hAnsi="Consolas"/>
+          <w:sz w:val="16"/>
+          <w:szCs w:val="16"/>
+        </w:rPr>
+        <w:br/>
+      </w:r>
+      <w:r>
+        <w:rPr>
+          <w:rFonts w:ascii="Consolas" w:hAnsi="Consolas"/>
+          <w:sz w:val="16"/>
+          <w:szCs w:val="16"/>
+        </w:rPr>
+        <w:t xml:space="preserve">    environment:</w:t>
+      </w:r>
+      <w:r>
+        <w:rPr>
+          <w:rFonts w:ascii="Consolas" w:hAnsi="Consolas"/>
+          <w:sz w:val="16"/>
+          <w:szCs w:val="16"/>
+        </w:rPr>
+        <w:br/>
+      </w:r>
+      <w:r>
+        <w:rPr>
+          <w:rFonts w:ascii="Consolas" w:hAnsi="Consolas"/>
+          <w:sz w:val="16"/>
+          <w:szCs w:val="16"/>
+        </w:rPr>
+        <w:t xml:space="preserve">        - MONGO_HOST=mongo</w:t>
+      </w:r>
+      <w:r>
+        <w:rPr>
+          <w:rFonts w:ascii="Consolas" w:hAnsi="Consolas"/>
+          <w:sz w:val="16"/>
+          <w:szCs w:val="16"/>
+        </w:rPr>
+        <w:br/>
+      </w:r>
+      <w:r>
+        <w:rPr>
+          <w:rFonts w:ascii="Consolas" w:hAnsi="Consolas"/>
+          <w:sz w:val="16"/>
+          <w:szCs w:val="16"/>
+        </w:rPr>
+        <w:t xml:space="preserve">        - MONGO_PORT=27017</w:t>
+      </w:r>
+      <w:r>
+        <w:rPr>
+          <w:rFonts w:ascii="Consolas" w:hAnsi="Consolas"/>
+          <w:sz w:val="16"/>
+          <w:szCs w:val="16"/>
+        </w:rPr>
+        <w:br/>
+      </w:r>
+      <w:r>
+        <w:rPr>
+          <w:rFonts w:ascii="Consolas" w:hAnsi="Consolas"/>
+          <w:sz w:val="16"/>
+          <w:szCs w:val="16"/>
+        </w:rPr>
+        <w:t xml:space="preserve">        - NDVIZ_URL=${HOSTNAME}:5000</w:t>
+      </w:r>
+      <w:r>
+        <w:rPr>
+          <w:rFonts w:ascii="Consolas" w:hAnsi="Consolas"/>
+          <w:sz w:val="16"/>
+          <w:szCs w:val="16"/>
+        </w:rPr>
+        <w:br/>
+      </w:r>
+      <w:r>
+        <w:rPr>
+          <w:rFonts w:ascii="Consolas" w:hAnsi="Consolas"/>
+          <w:sz w:val="16"/>
+          <w:szCs w:val="16"/>
+        </w:rPr>
+        <w:t xml:space="preserve">        - JAVA_OPTIONS=-Xms10g -Xmx10g -server -Djava.awt.headless=true</w:t>
+      </w:r>
+      <w:r>
+        <w:rPr>
+          <w:rFonts w:ascii="Consolas" w:hAnsi="Consolas"/>
+          <w:sz w:val="16"/>
+          <w:szCs w:val="16"/>
+        </w:rPr>
+        <w:br/>
+      </w:r>
+      <w:r>
+        <w:rPr>
+          <w:rFonts w:ascii="Consolas" w:hAnsi="Consolas"/>
+          <w:sz w:val="16"/>
+          <w:szCs w:val="16"/>
+        </w:rPr>
+        <w:t xml:space="preserve">    volumes:</w:t>
+      </w:r>
+      <w:r>
+        <w:rPr>
+          <w:rFonts w:ascii="Consolas" w:hAnsi="Consolas"/>
+          <w:sz w:val="16"/>
+          <w:szCs w:val="16"/>
+        </w:rPr>
+        <w:br/>
+      </w:r>
+      <w:r>
+        <w:rPr>
+          <w:rFonts w:ascii="Consolas" w:hAnsi="Consolas"/>
+          <w:sz w:val="16"/>
+          <w:szCs w:val="16"/>
+        </w:rPr>
+        <w:t xml:space="preserve">        - ${PWD}:${PWD}</w:t>
+      </w:r>
+      <w:r>
+        <w:rPr>
+          <w:rFonts w:ascii="Consolas" w:hAnsi="Consolas"/>
+          <w:sz w:val="16"/>
+          <w:szCs w:val="16"/>
+        </w:rPr>
+        <w:br/>
+      </w:r>
+      <w:r>
+        <w:rPr>
+          <w:rFonts w:ascii="Consolas" w:hAnsi="Consolas"/>
+          <w:sz w:val="16"/>
+          <w:szCs w:val="16"/>
+        </w:rPr>
+        <w:t xml:space="preserve">    logging:</w:t>
+      </w:r>
+      <w:r>
+        <w:rPr>
+          <w:rFonts w:ascii="Consolas" w:hAnsi="Consolas"/>
+          <w:sz w:val="16"/>
+          <w:szCs w:val="16"/>
+        </w:rPr>
+        <w:br/>
+      </w:r>
+      <w:r>
+        <w:rPr>
+          <w:rFonts w:ascii="Consolas" w:hAnsi="Consolas"/>
+          <w:sz w:val="16"/>
+          <w:szCs w:val="16"/>
+        </w:rPr>
+        <w:t xml:space="preserve">        options:</w:t>
+      </w:r>
+      <w:r>
+        <w:rPr>
+          <w:rFonts w:ascii="Consolas" w:hAnsi="Consolas"/>
+          <w:sz w:val="16"/>
+          <w:szCs w:val="16"/>
+        </w:rPr>
+        <w:br/>
+      </w:r>
+      <w:r>
+        <w:rPr>
+          <w:rFonts w:ascii="Consolas" w:hAnsi="Consolas"/>
+          <w:sz w:val="16"/>
+          <w:szCs w:val="16"/>
+        </w:rPr>
+        <w:t xml:space="preserve">            max-size: "5g"</w:t>
+      </w:r>
+      <w:r>
+        <w:rPr>
+          <w:rFonts w:ascii="Consolas" w:hAnsi="Consolas"/>
+          <w:sz w:val="16"/>
+          <w:szCs w:val="16"/>
+        </w:rPr>
+        <w:br/>
+      </w:r>
+      <w:r>
+        <w:rPr>
+          <w:rFonts w:ascii="Consolas" w:hAnsi="Consolas"/>
+          <w:sz w:val="16"/>
+          <w:szCs w:val="16"/>
+        </w:rPr>
+        <w:t xml:space="preserve"> mongo:</w:t>
+      </w:r>
+      <w:r>
+        <w:rPr>
+          <w:rFonts w:ascii="Consolas" w:hAnsi="Consolas"/>
+          <w:sz w:val="16"/>
+          <w:szCs w:val="16"/>
+        </w:rPr>
+        <w:br/>
+      </w:r>
+      <w:r>
+        <w:rPr>
+          <w:rFonts w:ascii="Consolas" w:hAnsi="Consolas"/>
+          <w:sz w:val="16"/>
+          <w:szCs w:val="16"/>
+        </w:rPr>
+        <w:t xml:space="preserve">    image: mongo:3.4.2</w:t>
+      </w:r>
+      <w:r>
+        <w:rPr>
+          <w:rFonts w:ascii="Consolas" w:hAnsi="Consolas"/>
+          <w:sz w:val="16"/>
+          <w:szCs w:val="16"/>
+        </w:rPr>
+        <w:br/>
+      </w:r>
+      <w:r>
+        <w:rPr>
+          <w:rFonts w:ascii="Consolas" w:hAnsi="Consolas"/>
+          <w:sz w:val="16"/>
+          <w:szCs w:val="16"/>
+        </w:rPr>
+        <w:t xml:space="preserve">    ports:</w:t>
+      </w:r>
+      <w:r>
+        <w:rPr>
+          <w:rFonts w:ascii="Consolas" w:hAnsi="Consolas"/>
+          <w:sz w:val="16"/>
+          <w:szCs w:val="16"/>
+        </w:rPr>
+        <w:br/>
+      </w:r>
+      <w:r>
+        <w:rPr>
+          <w:rFonts w:ascii="Consolas" w:hAnsi="Consolas"/>
+          <w:sz w:val="16"/>
+          <w:szCs w:val="16"/>
+        </w:rPr>
+        <w:t xml:space="preserve">        - "27017"</w:t>
+      </w:r>
+      <w:r>
+        <w:rPr>
+          <w:rFonts w:ascii="Consolas" w:hAnsi="Consolas"/>
+          <w:sz w:val="16"/>
+          <w:szCs w:val="16"/>
+        </w:rPr>
+        <w:br/>
+      </w:r>
+      <w:r>
+        <w:rPr>
+          <w:rFonts w:ascii="Consolas" w:hAnsi="Consolas"/>
+          <w:sz w:val="16"/>
+          <w:szCs w:val="16"/>
+        </w:rPr>
+        <w:t xml:space="preserve">    volumes:</w:t>
+      </w:r>
+      <w:r>
+        <w:rPr>
+          <w:rFonts w:ascii="Consolas" w:hAnsi="Consolas"/>
+          <w:sz w:val="16"/>
+          <w:szCs w:val="16"/>
+        </w:rPr>
+        <w:br/>
+      </w:r>
+      <w:r>
+        <w:rPr>
+          <w:rFonts w:ascii="Consolas" w:hAnsi="Consolas"/>
+          <w:sz w:val="16"/>
+          <w:szCs w:val="16"/>
+        </w:rPr>
+        <w:t xml:space="preserve">        </w:t>
+      </w:r>
+      <w:proofErr w:type="gramStart"/>
+      <w:r>
+        <w:rPr>
+          <w:rFonts w:ascii="Consolas" w:hAnsi="Consolas"/>
+          <w:sz w:val="16"/>
+          <w:szCs w:val="16"/>
+        </w:rPr>
+        <w:t>- .</w:t>
+      </w:r>
+      <w:proofErr w:type="gramEnd"/>
+      <w:r>
+        <w:rPr>
+          <w:rFonts w:ascii="Consolas" w:hAnsi="Consolas"/>
+          <w:sz w:val="16"/>
+          <w:szCs w:val="16"/>
+        </w:rPr>
+        <w:t>/data:/data/db</w:t>
+      </w:r>
+      <w:r>
+        <w:rPr>
+          <w:rFonts w:ascii="Consolas" w:hAnsi="Consolas"/>
+          <w:sz w:val="16"/>
+          <w:szCs w:val="16"/>
+        </w:rPr>
+        <w:br/>
+      </w:r>
+      <w:r>
+        <w:rPr>
+          <w:rFonts w:ascii="Consolas" w:hAnsi="Consolas"/>
+          <w:sz w:val="16"/>
+          <w:szCs w:val="16"/>
+        </w:rPr>
+        <w:t xml:space="preserve">    restart: always</w:t>
+      </w:r>
+      <w:r>
+        <w:rPr>
+          <w:rFonts w:ascii="Consolas" w:hAnsi="Consolas"/>
+          <w:sz w:val="16"/>
+          <w:szCs w:val="16"/>
+        </w:rPr>
+        <w:br/>
+      </w:r>
+      <w:r>
+        <w:rPr>
+          <w:rFonts w:ascii="Consolas" w:hAnsi="Consolas"/>
+          <w:sz w:val="16"/>
+          <w:szCs w:val="16"/>
+        </w:rPr>
+        <w:t xml:space="preserve">    security_opt:</w:t>
+      </w:r>
+      <w:r>
+        <w:rPr>
+          <w:rFonts w:ascii="Consolas" w:hAnsi="Consolas"/>
+          <w:sz w:val="16"/>
+          <w:szCs w:val="16"/>
+        </w:rPr>
+        <w:br/>
+      </w:r>
+      <w:r>
+        <w:rPr>
+          <w:rFonts w:ascii="Consolas" w:hAnsi="Consolas"/>
+          <w:sz w:val="16"/>
+          <w:szCs w:val="16"/>
+        </w:rPr>
+        <w:t xml:space="preserve">      - seccomp:unconfined</w:t>
+      </w:r>
+      <w:r>
+        <w:rPr>
+          <w:rFonts w:ascii="Consolas" w:hAnsi="Consolas"/>
+          <w:sz w:val="16"/>
+          <w:szCs w:val="16"/>
+        </w:rPr>
+        <w:br/>
+      </w:r>
+      <w:r>
+        <w:rPr>
+          <w:rFonts w:ascii="Consolas" w:hAnsi="Consolas"/>
+          <w:sz w:val="16"/>
+          <w:szCs w:val="16"/>
+        </w:rPr>
+        <w:t xml:space="preserve"> vizrelay:</w:t>
+      </w:r>
+      <w:r>
+        <w:rPr>
+          <w:rFonts w:ascii="Consolas" w:hAnsi="Consolas"/>
+          <w:sz w:val="16"/>
+          <w:szCs w:val="16"/>
+        </w:rPr>
+        <w:br/>
+      </w:r>
+      <w:r>
+        <w:rPr>
+          <w:rFonts w:ascii="Consolas" w:hAnsi="Consolas"/>
+          <w:sz w:val="16"/>
+          <w:szCs w:val="16"/>
+        </w:rPr>
+        <w:t xml:space="preserve">    image: fcollman/vizrelay</w:t>
+      </w:r>
+      <w:r>
+        <w:rPr>
+          <w:rFonts w:ascii="Consolas" w:hAnsi="Consolas"/>
+          <w:sz w:val="16"/>
+          <w:szCs w:val="16"/>
+        </w:rPr>
+        <w:br/>
+      </w:r>
+      <w:r>
+        <w:rPr>
+          <w:rFonts w:ascii="Consolas" w:hAnsi="Consolas"/>
+          <w:sz w:val="16"/>
+          <w:szCs w:val="16"/>
+        </w:rPr>
+        <w:t xml:space="preserve">    ports:</w:t>
+      </w:r>
+      <w:r>
+        <w:rPr>
+          <w:rFonts w:ascii="Consolas" w:hAnsi="Consolas"/>
+          <w:sz w:val="16"/>
+          <w:szCs w:val="16"/>
+        </w:rPr>
+        <w:br/>
+      </w:r>
+      <w:r>
+        <w:rPr>
+          <w:rFonts w:ascii="Consolas" w:hAnsi="Consolas"/>
+          <w:sz w:val="16"/>
+          <w:szCs w:val="16"/>
+        </w:rPr>
+        <w:t xml:space="preserve">        - 5000:5000</w:t>
+      </w:r>
+      <w:r>
+        <w:rPr>
+          <w:rFonts w:ascii="Consolas" w:hAnsi="Consolas"/>
+          <w:sz w:val="16"/>
+          <w:szCs w:val="16"/>
+        </w:rPr>
+        <w:br/>
+      </w:r>
+      <w:r>
+        <w:rPr>
+          <w:rFonts w:ascii="Consolas" w:hAnsi="Consolas"/>
+          <w:sz w:val="16"/>
+          <w:szCs w:val="16"/>
+        </w:rPr>
+        <w:t xml:space="preserve">    volumes:</w:t>
+      </w:r>
+      <w:r>
+        <w:rPr>
+          <w:rFonts w:ascii="Consolas" w:hAnsi="Consolas"/>
+          <w:sz w:val="16"/>
+          <w:szCs w:val="16"/>
+        </w:rPr>
+        <w:br/>
+      </w:r>
+      <w:r>
+        <w:rPr>
+          <w:rFonts w:ascii="Consolas" w:hAnsi="Consolas"/>
+          <w:sz w:val="16"/>
+          <w:szCs w:val="16"/>
+        </w:rPr>
+        <w:t xml:space="preserve">        - ./vizrelay_config.json:/app/config.json</w:t>
+      </w:r>
+      <w:r>
+        <w:rPr>
+          <w:rFonts w:ascii="Consolas" w:hAnsi="Consolas"/>
+          <w:sz w:val="16"/>
+          <w:szCs w:val="16"/>
+        </w:rPr>
+        <w:br/>
+      </w:r>
+      <w:r>
+        <w:rPr>
+          <w:rFonts w:ascii="Consolas" w:hAnsi="Consolas"/>
+          <w:sz w:val="16"/>
+          <w:szCs w:val="16"/>
+        </w:rPr>
+        <w:t xml:space="preserve"> ndviz:</w:t>
+      </w:r>
+      <w:r>
+        <w:rPr>
+          <w:rFonts w:ascii="Consolas" w:hAnsi="Consolas"/>
+          <w:sz w:val="16"/>
+          <w:szCs w:val="16"/>
+        </w:rPr>
+        <w:br/>
+      </w:r>
+      <w:r>
+        <w:rPr>
+          <w:rFonts w:ascii="Consolas" w:hAnsi="Consolas"/>
+          <w:sz w:val="16"/>
+          <w:szCs w:val="16"/>
+        </w:rPr>
+        <w:t xml:space="preserve">   image: neurodata/ndviz:beta</w:t>
+      </w:r>
+      <w:r>
+        <w:rPr>
+          <w:rFonts w:ascii="Consolas" w:hAnsi="Consolas"/>
+          <w:sz w:val="16"/>
+          <w:szCs w:val="16"/>
+        </w:rPr>
+        <w:br/>
+      </w:r>
+      <w:r>
+        <w:rPr>
+          <w:rFonts w:ascii="Consolas" w:hAnsi="Consolas"/>
+          <w:sz w:val="16"/>
+          <w:szCs w:val="16"/>
+        </w:rPr>
+        <w:t xml:space="preserve">   ports:</w:t>
+      </w:r>
+      <w:r>
+        <w:rPr>
+          <w:rFonts w:ascii="Consolas" w:hAnsi="Consolas"/>
+          <w:sz w:val="16"/>
+          <w:szCs w:val="16"/>
+        </w:rPr>
+        <w:br/>
+      </w:r>
+      <w:r>
+        <w:rPr>
+          <w:rFonts w:ascii="Consolas" w:hAnsi="Consolas"/>
+          <w:sz w:val="16"/>
+          <w:szCs w:val="16"/>
+        </w:rPr>
+        <w:t xml:space="preserve">       - "8001:8080"</w:t>
+      </w:r>
+    </w:p>
     <w:p/>
     <w:p>
       <w:pPr>
@@ -1315,7 +2012,7 @@
                     </pic:cNvPicPr>
                   </pic:nvPicPr>
                   <pic:blipFill>
-                    <a:blip r:embed="rId16">
+                    <a:blip r:embed="rId17">
                       <a:extLst>
                         <a:ext uri="{28A0092B-C50C-407E-A947-70E740481C1C}">
                           <a14:useLocalDpi xmlns:a14="http://schemas.microsoft.com/office/drawing/2010/main" val="0"/>
@@ -5836,7 +6533,7 @@
 </file>
 
 <file path=customXml/itemProps4.xml><?xml version="1.0" encoding="utf-8"?>
-<ds:datastoreItem xmlns:ds="http://schemas.openxmlformats.org/officeDocument/2006/customXml" ds:itemID="{3FB3CDCA-1C97-4212-8F0C-F8868B34A8BE}">
+<ds:datastoreItem xmlns:ds="http://schemas.openxmlformats.org/officeDocument/2006/customXml" ds:itemID="{3FF9C111-FE97-46ED-A503-C998A2262407}">
   <ds:schemaRefs>
     <ds:schemaRef ds:uri="http://schemas.openxmlformats.org/officeDocument/2006/bibliography"/>
   </ds:schemaRefs>

</xml_diff>